<commit_message>
transport-module new template, extra_reason field added
</commit_message>
<xml_diff>
--- a/yii2/vendor/admapp/resources/transports/201611_METAKINHSH_PROTYPO_DAPANH.docx
+++ b/yii2/vendor/admapp/resources/transports/201611_METAKINHSH_PROTYPO_DAPANH.docx
@@ -1387,6 +1387,15 @@
       </w:r>
       <w:r>
         <w:t>}</w:t>
+      </w:r>
+    </w:p>
+    <w:p>
+      <w:pPr>
+        <w:spacing w:after="60"/>
+        <w:ind w:left="709" w:hanging="283"/>
+      </w:pPr>
+      <w:r>
+        <w:t>${EXTRA}</w:t>
       </w:r>
     </w:p>
     <w:p>
@@ -1976,6 +1985,7 @@
           <w:sz w:val="22"/>
           <w:szCs w:val="22"/>
         </w:rPr>
+        <w:lastRenderedPageBreak/>
         <w:t xml:space="preserve">Η προκαλούμενη δαπάνη θα βαρύνει τις πιστώσεις </w:t>
       </w:r>
       <w:r>
@@ -2045,7 +2055,6 @@
         <w:ind w:left="0"/>
       </w:pPr>
       <w:r>
-        <w:lastRenderedPageBreak/>
         <w:t>Δικαιούμενες ημέρες:</w:t>
       </w:r>
       <w:r>

</xml_diff>